<commit_message>
Updated Plan and Readme
</commit_message>
<xml_diff>
--- a/docs/Project Plan.docx
+++ b/docs/Project Plan.docx
@@ -11,29 +11,13 @@
         <w:t>Project Summary</w:t>
       </w:r>
       <w:r>
-        <w:t xml:space="preserve">: The project we intend to build is a web application that will run a Putt </w:t>
-      </w:r>
-      <w:proofErr w:type="spellStart"/>
-      <w:r>
-        <w:t>Putt</w:t>
-      </w:r>
-      <w:proofErr w:type="spellEnd"/>
-      <w:r>
-        <w:t xml:space="preserve"> Golf tournament. The users for our application </w:t>
+        <w:t xml:space="preserve">: The project we intend to build is a web application that will run a Putt Putt Golf tournament. The users for our application </w:t>
       </w:r>
       <w:r>
         <w:t>are</w:t>
       </w:r>
       <w:r>
-        <w:t xml:space="preserve"> managers, players, sponsors, and </w:t>
-      </w:r>
-      <w:proofErr w:type="spellStart"/>
-      <w:r>
-        <w:t>drinkmeisters</w:t>
-      </w:r>
-      <w:proofErr w:type="spellEnd"/>
-      <w:r>
-        <w:t xml:space="preserve">. There is only one </w:t>
+        <w:t xml:space="preserve"> managers, players, sponsors, and drinkmeisters. There is only one </w:t>
       </w:r>
       <w:r>
         <w:t>manager at any given time,</w:t>
@@ -78,15 +62,7 @@
         <w:t xml:space="preserve"> place will receive </w:t>
       </w:r>
       <w:r>
-        <w:t xml:space="preserve">prizes. </w:t>
-      </w:r>
-      <w:proofErr w:type="spellStart"/>
-      <w:r>
-        <w:t>Drinkmeisters</w:t>
-      </w:r>
-      <w:proofErr w:type="spellEnd"/>
-      <w:r>
-        <w:t xml:space="preserve"> will be able to make drinks and deliver them once they are ready. </w:t>
+        <w:t xml:space="preserve">prizes. Drinkmeisters will be able to make drinks and deliver them once they are ready. </w:t>
       </w:r>
     </w:p>
     <w:p>
@@ -105,6 +81,85 @@
       </w:r>
     </w:p>
     <w:p>
+      <w:r>
+        <w:t>Project</w:t>
+      </w:r>
+      <w:r>
+        <w:t xml:space="preserve"> </w:t>
+      </w:r>
+      <w:r>
+        <w:t>Manager:</w:t>
+      </w:r>
+      <w:r>
+        <w:t xml:space="preserve"> Evelyn Teeples </w:t>
+      </w:r>
+      <w:r>
+        <w:t>(may</w:t>
+      </w:r>
+      <w:r>
+        <w:t xml:space="preserve"> </w:t>
+      </w:r>
+      <w:r>
+        <w:t>change</w:t>
+      </w:r>
+      <w:r>
+        <w:t xml:space="preserve"> </w:t>
+      </w:r>
+      <w:r>
+        <w:t>over</w:t>
+      </w:r>
+      <w:r>
+        <w:t xml:space="preserve"> </w:t>
+      </w:r>
+      <w:r>
+        <w:t>the</w:t>
+      </w:r>
+      <w:r>
+        <w:t xml:space="preserve"> </w:t>
+      </w:r>
+      <w:r>
+        <w:t>course</w:t>
+      </w:r>
+      <w:r>
+        <w:t xml:space="preserve"> </w:t>
+      </w:r>
+      <w:r>
+        <w:t>of</w:t>
+      </w:r>
+      <w:r>
+        <w:t xml:space="preserve"> </w:t>
+      </w:r>
+      <w:r>
+        <w:t>the</w:t>
+      </w:r>
+      <w:r>
+        <w:t xml:space="preserve"> </w:t>
+      </w:r>
+      <w:r>
+        <w:t>project)</w:t>
+      </w:r>
+    </w:p>
+    <w:p>
+      <w:r>
+        <w:t>Designers</w:t>
+      </w:r>
+      <w:r>
+        <w:t xml:space="preserve"> </w:t>
+      </w:r>
+      <w:r>
+        <w:t>and</w:t>
+      </w:r>
+      <w:r>
+        <w:t xml:space="preserve"> </w:t>
+      </w:r>
+      <w:r>
+        <w:t>Developers:</w:t>
+      </w:r>
+      <w:r>
+        <w:t xml:space="preserve"> Carter Parks, Eathan Hodgkinson, Josh Williams, Lane Barnes</w:t>
+      </w:r>
+    </w:p>
+    <w:p>
       <w:pPr>
         <w:rPr>
           <w:b/>
@@ -121,6 +176,443 @@
     </w:p>
     <w:p>
       <w:r>
+        <w:t>The development will be broken up into five phases.  Each phase will be a little like a Sprint in an Agile method and a little like an iteration in a Spiral process.  Specifically, each phase will be like a Sprint, in that work to be done will be organized into small tasks, placed into a “backlog”, and prioritized.   Then, using on time-box scheduling, the team will decide which tasks the phase (Sprint) will address.  The team will use a Scrum Board to keep track of tasks in the backlog, those that will be part of the current Sprint, those in progress, and those that are done.</w:t>
+      </w:r>
+    </w:p>
+    <w:p>
+      <w:r>
+        <w:t>Each phase will also be a little like an iteration in a Spiral process, in that each phase will include some risk analysis and that any development activity (requirements capture, analysis, design, implementation, etc.) can be done during any phase.  Early phases will focus on understanding (requirements capture and analysis) and subsequent phases will focus on design and implementation.  Each phase will include a retrospective.</w:t>
+      </w:r>
+    </w:p>
+    <w:tbl>
+      <w:tblPr>
+        <w:tblW w:w="0" w:type="auto"/>
+        <w:tblCellSpacing w:w="15" w:type="dxa"/>
+        <w:tblInd w:w="861" w:type="dxa"/>
+        <w:tblBorders>
+          <w:top w:val="outset" w:sz="6" w:space="0" w:color="auto"/>
+          <w:left w:val="outset" w:sz="6" w:space="0" w:color="auto"/>
+          <w:bottom w:val="outset" w:sz="6" w:space="0" w:color="auto"/>
+          <w:right w:val="outset" w:sz="6" w:space="0" w:color="auto"/>
+        </w:tblBorders>
+        <w:tblLook w:val="04A0" w:firstRow="1" w:lastRow="0" w:firstColumn="1" w:lastColumn="0" w:noHBand="0" w:noVBand="1"/>
+      </w:tblPr>
+      <w:tblGrid>
+        <w:gridCol w:w="705"/>
+        <w:gridCol w:w="7005"/>
+      </w:tblGrid>
+      <w:tr>
+        <w:trPr>
+          <w:tblCellSpacing w:w="15" w:type="dxa"/>
+        </w:trPr>
+        <w:tc>
+          <w:tcPr>
+            <w:tcW w:w="0" w:type="auto"/>
+            <w:tcBorders>
+              <w:top w:val="outset" w:sz="6" w:space="0" w:color="auto"/>
+              <w:left w:val="outset" w:sz="6" w:space="0" w:color="auto"/>
+              <w:bottom w:val="outset" w:sz="6" w:space="0" w:color="auto"/>
+              <w:right w:val="outset" w:sz="6" w:space="0" w:color="auto"/>
+            </w:tcBorders>
+            <w:tcMar>
+              <w:top w:w="15" w:type="dxa"/>
+              <w:left w:w="15" w:type="dxa"/>
+              <w:bottom w:w="15" w:type="dxa"/>
+              <w:right w:w="15" w:type="dxa"/>
+            </w:tcMar>
+            <w:vAlign w:val="center"/>
+            <w:hideMark/>
+          </w:tcPr>
+          <w:p>
+            <w:pPr>
+              <w:spacing w:after="0" w:line="240" w:lineRule="auto"/>
+              <w:jc w:val="center"/>
+              <w:rPr>
+                <w:rFonts w:ascii="Times New Roman" w:eastAsia="Times New Roman" w:hAnsi="Times New Roman" w:cs="Times New Roman"/>
+                <w:b/>
+                <w:bCs/>
+                <w:sz w:val="24"/>
+                <w:szCs w:val="24"/>
+              </w:rPr>
+            </w:pPr>
+            <w:r>
+              <w:rPr>
+                <w:rFonts w:ascii="Times New Roman" w:eastAsia="Times New Roman" w:hAnsi="Times New Roman" w:cs="Times New Roman"/>
+                <w:b/>
+                <w:bCs/>
+                <w:sz w:val="24"/>
+                <w:szCs w:val="24"/>
+              </w:rPr>
+              <w:t>Phase</w:t>
+            </w:r>
+          </w:p>
+        </w:tc>
+        <w:tc>
+          <w:tcPr>
+            <w:tcW w:w="6960" w:type="dxa"/>
+            <w:tcBorders>
+              <w:top w:val="outset" w:sz="6" w:space="0" w:color="auto"/>
+              <w:left w:val="outset" w:sz="6" w:space="0" w:color="auto"/>
+              <w:bottom w:val="outset" w:sz="6" w:space="0" w:color="auto"/>
+              <w:right w:val="outset" w:sz="6" w:space="0" w:color="auto"/>
+            </w:tcBorders>
+            <w:tcMar>
+              <w:top w:w="15" w:type="dxa"/>
+              <w:left w:w="15" w:type="dxa"/>
+              <w:bottom w:w="15" w:type="dxa"/>
+              <w:right w:w="15" w:type="dxa"/>
+            </w:tcMar>
+            <w:vAlign w:val="center"/>
+            <w:hideMark/>
+          </w:tcPr>
+          <w:p>
+            <w:pPr>
+              <w:spacing w:after="0" w:line="240" w:lineRule="auto"/>
+              <w:jc w:val="center"/>
+              <w:rPr>
+                <w:rFonts w:ascii="Times New Roman" w:eastAsia="Times New Roman" w:hAnsi="Times New Roman" w:cs="Times New Roman"/>
+                <w:b/>
+                <w:bCs/>
+                <w:sz w:val="24"/>
+                <w:szCs w:val="24"/>
+              </w:rPr>
+            </w:pPr>
+            <w:r>
+              <w:rPr>
+                <w:rFonts w:ascii="Times New Roman" w:eastAsia="Times New Roman" w:hAnsi="Times New Roman" w:cs="Times New Roman"/>
+                <w:b/>
+                <w:bCs/>
+                <w:sz w:val="24"/>
+                <w:szCs w:val="24"/>
+              </w:rPr>
+              <w:t>Iteration</w:t>
+            </w:r>
+          </w:p>
+        </w:tc>
+      </w:tr>
+      <w:tr>
+        <w:trPr>
+          <w:tblCellSpacing w:w="15" w:type="dxa"/>
+        </w:trPr>
+        <w:tc>
+          <w:tcPr>
+            <w:tcW w:w="0" w:type="auto"/>
+            <w:tcBorders>
+              <w:top w:val="outset" w:sz="6" w:space="0" w:color="auto"/>
+              <w:left w:val="outset" w:sz="6" w:space="0" w:color="auto"/>
+              <w:bottom w:val="outset" w:sz="6" w:space="0" w:color="auto"/>
+              <w:right w:val="outset" w:sz="6" w:space="0" w:color="auto"/>
+            </w:tcBorders>
+            <w:tcMar>
+              <w:top w:w="15" w:type="dxa"/>
+              <w:left w:w="15" w:type="dxa"/>
+              <w:bottom w:w="15" w:type="dxa"/>
+              <w:right w:w="15" w:type="dxa"/>
+            </w:tcMar>
+            <w:hideMark/>
+          </w:tcPr>
+          <w:p>
+            <w:pPr>
+              <w:spacing w:after="0" w:line="240" w:lineRule="auto"/>
+              <w:rPr>
+                <w:rFonts w:ascii="Times New Roman" w:eastAsia="Times New Roman" w:hAnsi="Times New Roman" w:cs="Times New Roman"/>
+                <w:sz w:val="24"/>
+                <w:szCs w:val="24"/>
+              </w:rPr>
+            </w:pPr>
+            <w:r>
+              <w:rPr>
+                <w:rFonts w:ascii="Times New Roman" w:eastAsia="Times New Roman" w:hAnsi="Times New Roman" w:cs="Times New Roman"/>
+                <w:sz w:val="24"/>
+                <w:szCs w:val="24"/>
+              </w:rPr>
+              <w:t>1.</w:t>
+            </w:r>
+          </w:p>
+        </w:tc>
+        <w:tc>
+          <w:tcPr>
+            <w:tcW w:w="6960" w:type="dxa"/>
+            <w:tcBorders>
+              <w:top w:val="outset" w:sz="6" w:space="0" w:color="auto"/>
+              <w:left w:val="outset" w:sz="6" w:space="0" w:color="auto"/>
+              <w:bottom w:val="outset" w:sz="6" w:space="0" w:color="auto"/>
+              <w:right w:val="outset" w:sz="6" w:space="0" w:color="auto"/>
+            </w:tcBorders>
+            <w:tcMar>
+              <w:top w:w="15" w:type="dxa"/>
+              <w:left w:w="15" w:type="dxa"/>
+              <w:bottom w:w="15" w:type="dxa"/>
+              <w:right w:w="15" w:type="dxa"/>
+            </w:tcMar>
+            <w:hideMark/>
+          </w:tcPr>
+          <w:p>
+            <w:pPr>
+              <w:spacing w:after="0" w:line="240" w:lineRule="auto"/>
+              <w:rPr>
+                <w:rFonts w:ascii="Times New Roman" w:eastAsia="Times New Roman" w:hAnsi="Times New Roman" w:cs="Times New Roman"/>
+                <w:sz w:val="24"/>
+                <w:szCs w:val="24"/>
+              </w:rPr>
+            </w:pPr>
+            <w:r>
+              <w:rPr>
+                <w:rFonts w:ascii="Times New Roman" w:eastAsia="Times New Roman" w:hAnsi="Times New Roman" w:cs="Times New Roman"/>
+                <w:sz w:val="24"/>
+                <w:szCs w:val="24"/>
+              </w:rPr>
+              <w:t>Phase 1 - Requirements Capture</w:t>
+            </w:r>
+          </w:p>
+        </w:tc>
+      </w:tr>
+      <w:tr>
+        <w:trPr>
+          <w:tblCellSpacing w:w="15" w:type="dxa"/>
+        </w:trPr>
+        <w:tc>
+          <w:tcPr>
+            <w:tcW w:w="0" w:type="auto"/>
+            <w:tcBorders>
+              <w:top w:val="outset" w:sz="6" w:space="0" w:color="auto"/>
+              <w:left w:val="outset" w:sz="6" w:space="0" w:color="auto"/>
+              <w:bottom w:val="outset" w:sz="6" w:space="0" w:color="auto"/>
+              <w:right w:val="outset" w:sz="6" w:space="0" w:color="auto"/>
+            </w:tcBorders>
+            <w:tcMar>
+              <w:top w:w="15" w:type="dxa"/>
+              <w:left w:w="15" w:type="dxa"/>
+              <w:bottom w:w="15" w:type="dxa"/>
+              <w:right w:w="15" w:type="dxa"/>
+            </w:tcMar>
+            <w:hideMark/>
+          </w:tcPr>
+          <w:p>
+            <w:pPr>
+              <w:spacing w:after="0" w:line="240" w:lineRule="auto"/>
+              <w:rPr>
+                <w:rFonts w:ascii="Times New Roman" w:eastAsia="Times New Roman" w:hAnsi="Times New Roman" w:cs="Times New Roman"/>
+                <w:sz w:val="24"/>
+                <w:szCs w:val="24"/>
+              </w:rPr>
+            </w:pPr>
+            <w:r>
+              <w:rPr>
+                <w:rFonts w:ascii="Times New Roman" w:eastAsia="Times New Roman" w:hAnsi="Times New Roman" w:cs="Times New Roman"/>
+                <w:sz w:val="24"/>
+                <w:szCs w:val="24"/>
+              </w:rPr>
+              <w:t>2.</w:t>
+            </w:r>
+          </w:p>
+        </w:tc>
+        <w:tc>
+          <w:tcPr>
+            <w:tcW w:w="6960" w:type="dxa"/>
+            <w:tcBorders>
+              <w:top w:val="outset" w:sz="6" w:space="0" w:color="auto"/>
+              <w:left w:val="outset" w:sz="6" w:space="0" w:color="auto"/>
+              <w:bottom w:val="outset" w:sz="6" w:space="0" w:color="auto"/>
+              <w:right w:val="outset" w:sz="6" w:space="0" w:color="auto"/>
+            </w:tcBorders>
+            <w:tcMar>
+              <w:top w:w="15" w:type="dxa"/>
+              <w:left w:w="15" w:type="dxa"/>
+              <w:bottom w:w="15" w:type="dxa"/>
+              <w:right w:w="15" w:type="dxa"/>
+            </w:tcMar>
+            <w:hideMark/>
+          </w:tcPr>
+          <w:p>
+            <w:pPr>
+              <w:spacing w:after="0" w:line="240" w:lineRule="auto"/>
+              <w:rPr>
+                <w:rFonts w:ascii="Times New Roman" w:eastAsia="Times New Roman" w:hAnsi="Times New Roman" w:cs="Times New Roman"/>
+                <w:sz w:val="24"/>
+                <w:szCs w:val="24"/>
+              </w:rPr>
+            </w:pPr>
+            <w:r>
+              <w:rPr>
+                <w:rFonts w:ascii="Times New Roman" w:eastAsia="Times New Roman" w:hAnsi="Times New Roman" w:cs="Times New Roman"/>
+                <w:sz w:val="24"/>
+                <w:szCs w:val="24"/>
+              </w:rPr>
+              <w:t>Phase 2 - Analysis, Architectural, UI, and DB Design</w:t>
+            </w:r>
+          </w:p>
+        </w:tc>
+      </w:tr>
+      <w:tr>
+        <w:trPr>
+          <w:tblCellSpacing w:w="15" w:type="dxa"/>
+        </w:trPr>
+        <w:tc>
+          <w:tcPr>
+            <w:tcW w:w="0" w:type="auto"/>
+            <w:tcBorders>
+              <w:top w:val="outset" w:sz="6" w:space="0" w:color="auto"/>
+              <w:left w:val="outset" w:sz="6" w:space="0" w:color="auto"/>
+              <w:bottom w:val="outset" w:sz="6" w:space="0" w:color="auto"/>
+              <w:right w:val="outset" w:sz="6" w:space="0" w:color="auto"/>
+            </w:tcBorders>
+            <w:tcMar>
+              <w:top w:w="15" w:type="dxa"/>
+              <w:left w:w="15" w:type="dxa"/>
+              <w:bottom w:w="15" w:type="dxa"/>
+              <w:right w:w="15" w:type="dxa"/>
+            </w:tcMar>
+            <w:hideMark/>
+          </w:tcPr>
+          <w:p>
+            <w:pPr>
+              <w:spacing w:after="0" w:line="240" w:lineRule="auto"/>
+              <w:rPr>
+                <w:rFonts w:ascii="Times New Roman" w:eastAsia="Times New Roman" w:hAnsi="Times New Roman" w:cs="Times New Roman"/>
+                <w:sz w:val="24"/>
+                <w:szCs w:val="24"/>
+              </w:rPr>
+            </w:pPr>
+            <w:r>
+              <w:rPr>
+                <w:rFonts w:ascii="Times New Roman" w:eastAsia="Times New Roman" w:hAnsi="Times New Roman" w:cs="Times New Roman"/>
+                <w:sz w:val="24"/>
+                <w:szCs w:val="24"/>
+              </w:rPr>
+              <w:t>3</w:t>
+            </w:r>
+          </w:p>
+        </w:tc>
+        <w:tc>
+          <w:tcPr>
+            <w:tcW w:w="6960" w:type="dxa"/>
+            <w:tcBorders>
+              <w:top w:val="outset" w:sz="6" w:space="0" w:color="auto"/>
+              <w:left w:val="outset" w:sz="6" w:space="0" w:color="auto"/>
+              <w:bottom w:val="outset" w:sz="6" w:space="0" w:color="auto"/>
+              <w:right w:val="outset" w:sz="6" w:space="0" w:color="auto"/>
+            </w:tcBorders>
+            <w:tcMar>
+              <w:top w:w="15" w:type="dxa"/>
+              <w:left w:w="15" w:type="dxa"/>
+              <w:bottom w:w="15" w:type="dxa"/>
+              <w:right w:w="15" w:type="dxa"/>
+            </w:tcMar>
+            <w:hideMark/>
+          </w:tcPr>
+          <w:p>
+            <w:pPr>
+              <w:spacing w:after="0" w:line="240" w:lineRule="auto"/>
+              <w:rPr>
+                <w:rFonts w:ascii="Times New Roman" w:eastAsia="Times New Roman" w:hAnsi="Times New Roman" w:cs="Times New Roman"/>
+                <w:sz w:val="24"/>
+                <w:szCs w:val="24"/>
+              </w:rPr>
+            </w:pPr>
+            <w:r>
+              <w:rPr>
+                <w:rFonts w:ascii="Times New Roman" w:eastAsia="Times New Roman" w:hAnsi="Times New Roman" w:cs="Times New Roman"/>
+                <w:sz w:val="24"/>
+                <w:szCs w:val="24"/>
+              </w:rPr>
+              <w:t>Phase 3 - Implementation, and Unit Testing</w:t>
+            </w:r>
+          </w:p>
+        </w:tc>
+      </w:tr>
+      <w:tr>
+        <w:trPr>
+          <w:tblCellSpacing w:w="15" w:type="dxa"/>
+        </w:trPr>
+        <w:tc>
+          <w:tcPr>
+            <w:tcW w:w="0" w:type="auto"/>
+            <w:tcBorders>
+              <w:top w:val="outset" w:sz="6" w:space="0" w:color="auto"/>
+              <w:left w:val="outset" w:sz="6" w:space="0" w:color="auto"/>
+              <w:bottom w:val="outset" w:sz="6" w:space="0" w:color="auto"/>
+              <w:right w:val="outset" w:sz="6" w:space="0" w:color="auto"/>
+            </w:tcBorders>
+            <w:tcMar>
+              <w:top w:w="15" w:type="dxa"/>
+              <w:left w:w="15" w:type="dxa"/>
+              <w:bottom w:w="15" w:type="dxa"/>
+              <w:right w:w="15" w:type="dxa"/>
+            </w:tcMar>
+            <w:hideMark/>
+          </w:tcPr>
+          <w:p>
+            <w:pPr>
+              <w:spacing w:after="0" w:line="240" w:lineRule="auto"/>
+              <w:rPr>
+                <w:rFonts w:ascii="Times New Roman" w:eastAsia="Times New Roman" w:hAnsi="Times New Roman" w:cs="Times New Roman"/>
+                <w:sz w:val="24"/>
+                <w:szCs w:val="24"/>
+              </w:rPr>
+            </w:pPr>
+            <w:r>
+              <w:rPr>
+                <w:rFonts w:ascii="Times New Roman" w:eastAsia="Times New Roman" w:hAnsi="Times New Roman" w:cs="Times New Roman"/>
+                <w:sz w:val="24"/>
+                <w:szCs w:val="24"/>
+              </w:rPr>
+              <w:t>4</w:t>
+            </w:r>
+          </w:p>
+        </w:tc>
+        <w:tc>
+          <w:tcPr>
+            <w:tcW w:w="6960" w:type="dxa"/>
+            <w:tcBorders>
+              <w:top w:val="outset" w:sz="6" w:space="0" w:color="auto"/>
+              <w:left w:val="outset" w:sz="6" w:space="0" w:color="auto"/>
+              <w:bottom w:val="outset" w:sz="6" w:space="0" w:color="auto"/>
+              <w:right w:val="outset" w:sz="6" w:space="0" w:color="auto"/>
+            </w:tcBorders>
+            <w:tcMar>
+              <w:top w:w="15" w:type="dxa"/>
+              <w:left w:w="15" w:type="dxa"/>
+              <w:bottom w:w="15" w:type="dxa"/>
+              <w:right w:w="15" w:type="dxa"/>
+            </w:tcMar>
+            <w:hideMark/>
+          </w:tcPr>
+          <w:p>
+            <w:pPr>
+              <w:spacing w:after="0" w:line="240" w:lineRule="auto"/>
+              <w:rPr>
+                <w:rFonts w:ascii="Times New Roman" w:eastAsia="Times New Roman" w:hAnsi="Times New Roman" w:cs="Times New Roman"/>
+                <w:sz w:val="24"/>
+                <w:szCs w:val="24"/>
+              </w:rPr>
+            </w:pPr>
+            <w:r>
+              <w:rPr>
+                <w:rFonts w:ascii="Times New Roman" w:eastAsia="Times New Roman" w:hAnsi="Times New Roman" w:cs="Times New Roman"/>
+                <w:sz w:val="24"/>
+                <w:szCs w:val="24"/>
+              </w:rPr>
+              <w:t xml:space="preserve">Phase 4 - More Implementation and Testing </w:t>
+            </w:r>
+          </w:p>
+        </w:tc>
+      </w:tr>
+    </w:tbl>
+    <w:p>
+      <w:pPr>
+        <w:rPr>
+          <w:rFonts w:eastAsiaTheme="minorEastAsia"/>
+        </w:rPr>
+      </w:pPr>
+    </w:p>
+    <w:p>
+      <w:r>
+        <w:t>We will use Unified Modeling Language (UML) to document user goals, structural concepts, component interactions, and behaviors.</w:t>
+      </w:r>
+    </w:p>
+    <w:p>
+      <w:r>
         <w:rPr>
           <w:b/>
           <w:bCs/>
@@ -129,6 +621,38 @@
       </w:r>
       <w:r>
         <w:t>Our team will be meeting through discord every Monday, Wednesday, and Friday from 12:20 – 1:00 to discuss how the project is going as well as any concerns someone might have. This is also when new tasks will be assigned.</w:t>
+      </w:r>
+    </w:p>
+    <w:p>
+      <w:r>
+        <w:t>Discord – Main channel for communication. Used for group calls, file sharing, and other collaborative</w:t>
+      </w:r>
+    </w:p>
+    <w:p>
+      <w:r>
+        <w:lastRenderedPageBreak/>
+        <w:t>activities.</w:t>
+      </w:r>
+    </w:p>
+    <w:p>
+      <w:r>
+        <w:t>Google Drive – Storage for files needing collaborative effort</w:t>
+      </w:r>
+      <w:r>
+        <w:t>s</w:t>
+      </w:r>
+      <w:r>
+        <w:t>.</w:t>
+      </w:r>
+    </w:p>
+    <w:p>
+      <w:r>
+        <w:t>GitHub – Formal repository used for submissions, version control, data tracking, and communication</w:t>
+      </w:r>
+    </w:p>
+    <w:p>
+      <w:r>
+        <w:t>with Professor Dan Watson.</w:t>
       </w:r>
     </w:p>
     <w:p>
@@ -730,7 +1254,6 @@
   <w:style w:type="character" w:default="1" w:styleId="DefaultParagraphFont">
     <w:name w:val="Default Paragraph Font"/>
     <w:uiPriority w:val="1"/>
-    <w:semiHidden/>
     <w:unhideWhenUsed/>
   </w:style>
   <w:style w:type="table" w:default="1" w:styleId="TableNormal">

</xml_diff>

<commit_message>
I updated our ReadMe, Project Plan, and Requirements. I reformatted the Requirements to match the Milestone 1 Example Document. The Project Plan is the google document that Eathan shared through Discord.
</commit_message>
<xml_diff>
--- a/docs/Project Plan.docx
+++ b/docs/Project Plan.docx
@@ -3,164 +3,967 @@
 <w:document xmlns:wpc="http://schemas.microsoft.com/office/word/2010/wordprocessingCanvas" xmlns:cx="http://schemas.microsoft.com/office/drawing/2014/chartex" xmlns:cx1="http://schemas.microsoft.com/office/drawing/2015/9/8/chartex" xmlns:cx2="http://schemas.microsoft.com/office/drawing/2015/10/21/chartex" xmlns:cx3="http://schemas.microsoft.com/office/drawing/2016/5/9/chartex" xmlns:cx4="http://schemas.microsoft.com/office/drawing/2016/5/10/chartex" xmlns:cx5="http://schemas.microsoft.com/office/drawing/2016/5/11/chartex" xmlns:cx6="http://schemas.microsoft.com/office/drawing/2016/5/12/chartex" xmlns:cx7="http://schemas.microsoft.com/office/drawing/2016/5/13/chartex" xmlns:cx8="http://schemas.microsoft.com/office/drawing/2016/5/14/chartex" xmlns:mc="http://schemas.openxmlformats.org/markup-compatibility/2006" xmlns:aink="http://schemas.microsoft.com/office/drawing/2016/ink" xmlns:am3d="http://schemas.microsoft.com/office/drawing/2017/model3d" xmlns:o="urn:schemas-microsoft-com:office:office" xmlns:r="http://schemas.openxmlformats.org/officeDocument/2006/relationships" xmlns:m="http://schemas.openxmlformats.org/officeDocument/2006/math" xmlns:v="urn:schemas-microsoft-com:vml" xmlns:wp14="http://schemas.microsoft.com/office/word/2010/wordprocessingDrawing" xmlns:wp="http://schemas.openxmlformats.org/drawingml/2006/wordprocessingDrawing" xmlns:w10="urn:schemas-microsoft-com:office:word" xmlns:w="http://schemas.openxmlformats.org/wordprocessingml/2006/main" xmlns:w14="http://schemas.microsoft.com/office/word/2010/wordml" xmlns:w15="http://schemas.microsoft.com/office/word/2012/wordml" xmlns:w16cex="http://schemas.microsoft.com/office/word/2018/wordml/cex" xmlns:w16cid="http://schemas.microsoft.com/office/word/2016/wordml/cid" xmlns:w16="http://schemas.microsoft.com/office/word/2018/wordml" xmlns:w16sdtdh="http://schemas.microsoft.com/office/word/2020/wordml/sdtdatahash" xmlns:w16se="http://schemas.microsoft.com/office/word/2015/wordml/symex" xmlns:wpg="http://schemas.microsoft.com/office/word/2010/wordprocessingGroup" xmlns:wpi="http://schemas.microsoft.com/office/word/2010/wordprocessingInk" xmlns:wne="http://schemas.microsoft.com/office/word/2006/wordml" xmlns:wps="http://schemas.microsoft.com/office/word/2010/wordprocessingShape" mc:Ignorable="w14 w15 w16se w16cid w16 w16cex w16sdtdh wp14">
   <w:body>
     <w:p>
-      <w:r>
-        <w:rPr>
+      <w:pPr>
+        <w:spacing w:after="0" w:line="240" w:lineRule="auto"/>
+        <w:jc w:val="center"/>
+        <w:rPr>
+          <w:rFonts w:ascii="Times New Roman" w:eastAsia="Times New Roman" w:hAnsi="Times New Roman" w:cs="Times New Roman"/>
+          <w:sz w:val="24"/>
+          <w:szCs w:val="24"/>
+        </w:rPr>
+      </w:pPr>
+      <w:r>
+        <w:rPr>
+          <w:rFonts w:ascii="Arial" w:eastAsia="Times New Roman" w:hAnsi="Arial" w:cs="Arial"/>
+          <w:color w:val="000000"/>
+          <w:sz w:val="24"/>
+          <w:szCs w:val="24"/>
+        </w:rPr>
+        <w:t>Project Plan</w:t>
+      </w:r>
+    </w:p>
+    <w:p>
+      <w:pPr>
+        <w:spacing w:after="240" w:line="240" w:lineRule="auto"/>
+        <w:rPr>
+          <w:rFonts w:ascii="Times New Roman" w:eastAsia="Times New Roman" w:hAnsi="Times New Roman" w:cs="Times New Roman"/>
+          <w:sz w:val="24"/>
+          <w:szCs w:val="24"/>
+        </w:rPr>
+      </w:pPr>
+    </w:p>
+    <w:p>
+      <w:pPr>
+        <w:spacing w:before="240" w:after="240" w:line="240" w:lineRule="auto"/>
+        <w:rPr>
+          <w:rFonts w:ascii="Times New Roman" w:eastAsia="Times New Roman" w:hAnsi="Times New Roman" w:cs="Times New Roman"/>
+          <w:sz w:val="24"/>
+          <w:szCs w:val="24"/>
+        </w:rPr>
+      </w:pPr>
+      <w:r>
+        <w:rPr>
+          <w:rFonts w:ascii="Arial" w:eastAsia="Times New Roman" w:hAnsi="Arial" w:cs="Arial"/>
           <w:b/>
           <w:bCs/>
+          <w:color w:val="000000"/>
+          <w:sz w:val="24"/>
+          <w:szCs w:val="24"/>
         </w:rPr>
         <w:t>Project Summary</w:t>
       </w:r>
       <w:r>
+        <w:rPr>
+          <w:rFonts w:ascii="Arial" w:eastAsia="Times New Roman" w:hAnsi="Arial" w:cs="Arial"/>
+          <w:color w:val="000000"/>
+          <w:sz w:val="24"/>
+          <w:szCs w:val="24"/>
+        </w:rPr>
         <w:t xml:space="preserve">: The project we intend to build is a web application that will run a Putt </w:t>
       </w:r>
       <w:proofErr w:type="spellStart"/>
       <w:r>
+        <w:rPr>
+          <w:rFonts w:ascii="Arial" w:eastAsia="Times New Roman" w:hAnsi="Arial" w:cs="Arial"/>
+          <w:color w:val="000000"/>
+          <w:sz w:val="24"/>
+          <w:szCs w:val="24"/>
+        </w:rPr>
         <w:t>Putt</w:t>
       </w:r>
       <w:proofErr w:type="spellEnd"/>
       <w:r>
-        <w:t xml:space="preserve"> Golf tournament. The users for our application </w:t>
-      </w:r>
-      <w:r>
-        <w:t>are</w:t>
-      </w:r>
-      <w:r>
-        <w:t xml:space="preserve"> managers, players, sponsors, and </w:t>
+        <w:rPr>
+          <w:rFonts w:ascii="Arial" w:eastAsia="Times New Roman" w:hAnsi="Arial" w:cs="Arial"/>
+          <w:color w:val="000000"/>
+          <w:sz w:val="24"/>
+          <w:szCs w:val="24"/>
+        </w:rPr>
+        <w:t xml:space="preserve"> Golf tournament. The users for our application are managers, players, sponsors, and </w:t>
       </w:r>
       <w:proofErr w:type="spellStart"/>
       <w:r>
+        <w:rPr>
+          <w:rFonts w:ascii="Arial" w:eastAsia="Times New Roman" w:hAnsi="Arial" w:cs="Arial"/>
+          <w:color w:val="000000"/>
+          <w:sz w:val="24"/>
+          <w:szCs w:val="24"/>
+        </w:rPr>
         <w:t>drinkmeisters</w:t>
       </w:r>
       <w:proofErr w:type="spellEnd"/>
       <w:r>
-        <w:t xml:space="preserve">. There is only one </w:t>
-      </w:r>
-      <w:r>
-        <w:t>manager at any given time,</w:t>
-      </w:r>
-      <w:r>
-        <w:t xml:space="preserve"> </w:t>
-      </w:r>
-      <w:r>
-        <w:t xml:space="preserve">and he receives all the money from the drink orders and entry fees. The manager also verifies the sponsors and manipulates the drink menu. The sponsors donate money or prizes for the Tournaments and can select which Tournament they would like to sponsor, i.e., Monday’s Tournament or Thursday’s Tournament. </w:t>
-      </w:r>
-      <w:r>
-        <w:t xml:space="preserve"> </w:t>
-      </w:r>
-      <w:r>
-        <w:t>Each player tracks which hole they are on and their current score, which is the number of strokes they have taken. The maximum number of strokes per hole is 5 so a lower score is better. The winner of the tournament will be displayed after all players have finished and the players in 1</w:t>
-      </w:r>
-      <w:r>
-        <w:rPr>
+        <w:rPr>
+          <w:rFonts w:ascii="Arial" w:eastAsia="Times New Roman" w:hAnsi="Arial" w:cs="Arial"/>
+          <w:color w:val="000000"/>
+          <w:sz w:val="24"/>
+          <w:szCs w:val="24"/>
+        </w:rPr>
+        <w:t>. There is only one manager at any given time, and he receives all the money from the drink orders and entry fees. The manager also verifies the sponsors and manipulates the drink menu. The sponsors donate money or prizes for the Tournaments and can select which Tournament they would like to sponsor, i.e., Monday’s Tournament or Thursday’s Tournament.  Each player tracks which hole they are on and their current score, which is the number of strokes they have taken. The maximum number of strokes per hole is 5 so a lower score is better. The winner of the tournament will be displayed after all players have finished and the players in 1</w:t>
+      </w:r>
+      <w:r>
+        <w:rPr>
+          <w:rFonts w:ascii="Arial" w:eastAsia="Times New Roman" w:hAnsi="Arial" w:cs="Arial"/>
+          <w:color w:val="000000"/>
+          <w:sz w:val="14"/>
+          <w:szCs w:val="14"/>
           <w:vertAlign w:val="superscript"/>
         </w:rPr>
         <w:t>st</w:t>
       </w:r>
       <w:r>
+        <w:rPr>
+          <w:rFonts w:ascii="Arial" w:eastAsia="Times New Roman" w:hAnsi="Arial" w:cs="Arial"/>
+          <w:color w:val="000000"/>
+          <w:sz w:val="24"/>
+          <w:szCs w:val="24"/>
+        </w:rPr>
         <w:t>, 2</w:t>
       </w:r>
       <w:r>
         <w:rPr>
+          <w:rFonts w:ascii="Arial" w:eastAsia="Times New Roman" w:hAnsi="Arial" w:cs="Arial"/>
+          <w:color w:val="000000"/>
+          <w:sz w:val="14"/>
+          <w:szCs w:val="14"/>
           <w:vertAlign w:val="superscript"/>
         </w:rPr>
         <w:t>nd</w:t>
       </w:r>
       <w:r>
+        <w:rPr>
+          <w:rFonts w:ascii="Arial" w:eastAsia="Times New Roman" w:hAnsi="Arial" w:cs="Arial"/>
+          <w:color w:val="000000"/>
+          <w:sz w:val="24"/>
+          <w:szCs w:val="24"/>
+        </w:rPr>
         <w:t>, and 3</w:t>
       </w:r>
       <w:r>
         <w:rPr>
+          <w:rFonts w:ascii="Arial" w:eastAsia="Times New Roman" w:hAnsi="Arial" w:cs="Arial"/>
+          <w:color w:val="000000"/>
+          <w:sz w:val="14"/>
+          <w:szCs w:val="14"/>
           <w:vertAlign w:val="superscript"/>
         </w:rPr>
         <w:t>rd</w:t>
       </w:r>
       <w:r>
-        <w:t xml:space="preserve"> place will receive </w:t>
-      </w:r>
-      <w:r>
-        <w:t xml:space="preserve">prizes. </w:t>
+        <w:rPr>
+          <w:rFonts w:ascii="Arial" w:eastAsia="Times New Roman" w:hAnsi="Arial" w:cs="Arial"/>
+          <w:color w:val="000000"/>
+          <w:sz w:val="24"/>
+          <w:szCs w:val="24"/>
+        </w:rPr>
+        <w:t xml:space="preserve"> place will receive prizes. </w:t>
       </w:r>
       <w:proofErr w:type="spellStart"/>
       <w:r>
+        <w:rPr>
+          <w:rFonts w:ascii="Arial" w:eastAsia="Times New Roman" w:hAnsi="Arial" w:cs="Arial"/>
+          <w:color w:val="000000"/>
+          <w:sz w:val="24"/>
+          <w:szCs w:val="24"/>
+        </w:rPr>
         <w:t>Drinkmeisters</w:t>
       </w:r>
       <w:proofErr w:type="spellEnd"/>
       <w:r>
-        <w:t xml:space="preserve"> will be able to make drinks and deliver them once they are ready. </w:t>
-      </w:r>
-    </w:p>
-    <w:p>
-      <w:pPr>
-        <w:rPr>
+        <w:rPr>
+          <w:rFonts w:ascii="Arial" w:eastAsia="Times New Roman" w:hAnsi="Arial" w:cs="Arial"/>
+          <w:color w:val="000000"/>
+          <w:sz w:val="24"/>
+          <w:szCs w:val="24"/>
+        </w:rPr>
+        <w:t xml:space="preserve"> will be able to make drinks and deliver them once they are ready.</w:t>
+      </w:r>
+    </w:p>
+    <w:p>
+      <w:pPr>
+        <w:spacing w:before="240" w:after="240" w:line="240" w:lineRule="auto"/>
+        <w:rPr>
+          <w:rFonts w:ascii="Times New Roman" w:eastAsia="Times New Roman" w:hAnsi="Times New Roman" w:cs="Times New Roman"/>
+          <w:sz w:val="24"/>
+          <w:szCs w:val="24"/>
+        </w:rPr>
+      </w:pPr>
+      <w:r>
+        <w:rPr>
+          <w:rFonts w:ascii="Arial" w:eastAsia="Times New Roman" w:hAnsi="Arial" w:cs="Arial"/>
           <w:b/>
           <w:bCs/>
-        </w:rPr>
-      </w:pPr>
-      <w:r>
-        <w:rPr>
+          <w:color w:val="000000"/>
+          <w:sz w:val="24"/>
+          <w:szCs w:val="24"/>
+        </w:rPr>
+        <w:t>Team Organization:</w:t>
+      </w:r>
+    </w:p>
+    <w:p>
+      <w:pPr>
+        <w:spacing w:before="240" w:after="240" w:line="240" w:lineRule="auto"/>
+        <w:rPr>
+          <w:rFonts w:ascii="Times New Roman" w:eastAsia="Times New Roman" w:hAnsi="Times New Roman" w:cs="Times New Roman"/>
+          <w:sz w:val="24"/>
+          <w:szCs w:val="24"/>
+        </w:rPr>
+      </w:pPr>
+      <w:r>
+        <w:rPr>
+          <w:rFonts w:ascii="Arial" w:eastAsia="Times New Roman" w:hAnsi="Arial" w:cs="Arial"/>
+          <w:color w:val="000000"/>
+          <w:sz w:val="24"/>
+          <w:szCs w:val="24"/>
+        </w:rPr>
+        <w:t xml:space="preserve">Project Manager: Evelyn </w:t>
+      </w:r>
+      <w:proofErr w:type="spellStart"/>
+      <w:r>
+        <w:rPr>
+          <w:rFonts w:ascii="Arial" w:eastAsia="Times New Roman" w:hAnsi="Arial" w:cs="Arial"/>
+          <w:color w:val="000000"/>
+          <w:sz w:val="24"/>
+          <w:szCs w:val="24"/>
+        </w:rPr>
+        <w:t>Teeples</w:t>
+      </w:r>
+      <w:proofErr w:type="spellEnd"/>
+      <w:r>
+        <w:rPr>
+          <w:rFonts w:ascii="Arial" w:eastAsia="Times New Roman" w:hAnsi="Arial" w:cs="Arial"/>
+          <w:color w:val="000000"/>
+          <w:sz w:val="24"/>
+          <w:szCs w:val="24"/>
+        </w:rPr>
+        <w:t xml:space="preserve"> (may change over the course of the project)</w:t>
+      </w:r>
+    </w:p>
+    <w:p>
+      <w:pPr>
+        <w:spacing w:before="240" w:after="240" w:line="240" w:lineRule="auto"/>
+        <w:rPr>
+          <w:rFonts w:ascii="Times New Roman" w:eastAsia="Times New Roman" w:hAnsi="Times New Roman" w:cs="Times New Roman"/>
+          <w:sz w:val="24"/>
+          <w:szCs w:val="24"/>
+        </w:rPr>
+      </w:pPr>
+      <w:r>
+        <w:rPr>
+          <w:rFonts w:ascii="Arial" w:eastAsia="Times New Roman" w:hAnsi="Arial" w:cs="Arial"/>
+          <w:color w:val="000000"/>
+          <w:sz w:val="24"/>
+          <w:szCs w:val="24"/>
+        </w:rPr>
+        <w:t xml:space="preserve">Designers and Developers: Carter Parks, </w:t>
+      </w:r>
+      <w:proofErr w:type="spellStart"/>
+      <w:r>
+        <w:rPr>
+          <w:rFonts w:ascii="Arial" w:eastAsia="Times New Roman" w:hAnsi="Arial" w:cs="Arial"/>
+          <w:color w:val="000000"/>
+          <w:sz w:val="24"/>
+          <w:szCs w:val="24"/>
+        </w:rPr>
+        <w:t>Eathan</w:t>
+      </w:r>
+      <w:proofErr w:type="spellEnd"/>
+      <w:r>
+        <w:rPr>
+          <w:rFonts w:ascii="Arial" w:eastAsia="Times New Roman" w:hAnsi="Arial" w:cs="Arial"/>
+          <w:color w:val="000000"/>
+          <w:sz w:val="24"/>
+          <w:szCs w:val="24"/>
+        </w:rPr>
+        <w:t xml:space="preserve"> Hodgkinson, Josh Williams, Lane Barnes</w:t>
+      </w:r>
+    </w:p>
+    <w:p>
+      <w:pPr>
+        <w:spacing w:before="240" w:after="240" w:line="240" w:lineRule="auto"/>
+        <w:rPr>
+          <w:rFonts w:ascii="Times New Roman" w:eastAsia="Times New Roman" w:hAnsi="Times New Roman" w:cs="Times New Roman"/>
+          <w:sz w:val="24"/>
+          <w:szCs w:val="24"/>
+        </w:rPr>
+      </w:pPr>
+      <w:r>
+        <w:rPr>
+          <w:rFonts w:ascii="Arial" w:eastAsia="Times New Roman" w:hAnsi="Arial" w:cs="Arial"/>
           <w:b/>
           <w:bCs/>
-        </w:rPr>
-        <w:t xml:space="preserve">Team Organization: </w:t>
-      </w:r>
-    </w:p>
-    <w:p>
-      <w:pPr>
-        <w:rPr>
+          <w:color w:val="000000"/>
+          <w:sz w:val="24"/>
+          <w:szCs w:val="24"/>
+        </w:rPr>
+        <w:t>Software Development Process:</w:t>
+      </w:r>
+    </w:p>
+    <w:p>
+      <w:pPr>
+        <w:spacing w:before="240" w:after="240" w:line="240" w:lineRule="auto"/>
+        <w:rPr>
+          <w:rFonts w:ascii="Times New Roman" w:eastAsia="Times New Roman" w:hAnsi="Times New Roman" w:cs="Times New Roman"/>
+          <w:sz w:val="24"/>
+          <w:szCs w:val="24"/>
+        </w:rPr>
+      </w:pPr>
+      <w:r>
+        <w:rPr>
+          <w:rFonts w:ascii="Arial" w:eastAsia="Times New Roman" w:hAnsi="Arial" w:cs="Arial"/>
+          <w:color w:val="000000"/>
+          <w:sz w:val="24"/>
+          <w:szCs w:val="24"/>
+        </w:rPr>
+        <w:t>The development will be broken up into five phases.  Each phase will be a little like a Sprint in an Agile method and a little like an iteration in a Spiral process.  Specifically, each phase will be like a Sprint, in that work to be done will be organized into small tasks, placed into a “backlog”, and prioritized.   Then, using on time-box scheduling, the team will decide which tasks the phase (Sprint) will address.  The team will use a Scrum Board to keep track of tasks in the backlog, those that will be part of the current Sprint, those in progress, and those that are done.</w:t>
+      </w:r>
+    </w:p>
+    <w:p>
+      <w:pPr>
+        <w:spacing w:before="240" w:after="240" w:line="240" w:lineRule="auto"/>
+        <w:rPr>
+          <w:rFonts w:ascii="Arial" w:eastAsia="Times New Roman" w:hAnsi="Arial" w:cs="Arial"/>
+          <w:color w:val="000000"/>
+          <w:sz w:val="24"/>
+          <w:szCs w:val="24"/>
+        </w:rPr>
+      </w:pPr>
+      <w:r>
+        <w:rPr>
+          <w:rFonts w:ascii="Arial" w:eastAsia="Times New Roman" w:hAnsi="Arial" w:cs="Arial"/>
+          <w:color w:val="000000"/>
+          <w:sz w:val="24"/>
+          <w:szCs w:val="24"/>
+        </w:rPr>
+        <w:t>Each phase will also be a little like an iteration in a Spiral process, in that each phase will include some risk analysis and that any development activity (requirements capture, analysis, design, implementation, etc.) can be done during any phase.  Early phases will focus on understanding (requirements capture and analysis) and subsequent phases will focus on design and implementation.  Each phase will include a retrospective.</w:t>
+      </w:r>
+    </w:p>
+    <w:p>
+      <w:pPr>
+        <w:spacing w:before="240" w:after="240" w:line="240" w:lineRule="auto"/>
+        <w:rPr>
+          <w:rFonts w:ascii="Arial" w:eastAsia="Times New Roman" w:hAnsi="Arial" w:cs="Arial"/>
+          <w:color w:val="000000"/>
+          <w:sz w:val="24"/>
+          <w:szCs w:val="24"/>
+        </w:rPr>
+      </w:pPr>
+    </w:p>
+    <w:p>
+      <w:pPr>
+        <w:spacing w:before="240" w:after="240" w:line="240" w:lineRule="auto"/>
+        <w:rPr>
+          <w:rFonts w:ascii="Arial" w:eastAsia="Times New Roman" w:hAnsi="Arial" w:cs="Arial"/>
+          <w:color w:val="000000"/>
+          <w:sz w:val="24"/>
+          <w:szCs w:val="24"/>
+        </w:rPr>
+      </w:pPr>
+    </w:p>
+    <w:p>
+      <w:pPr>
+        <w:spacing w:before="240" w:after="240" w:line="240" w:lineRule="auto"/>
+        <w:rPr>
+          <w:rFonts w:ascii="Times New Roman" w:eastAsia="Times New Roman" w:hAnsi="Times New Roman" w:cs="Times New Roman"/>
+          <w:sz w:val="24"/>
+          <w:szCs w:val="24"/>
+        </w:rPr>
+      </w:pPr>
+    </w:p>
+    <w:tbl>
+      <w:tblPr>
+        <w:tblW w:w="0" w:type="auto"/>
+        <w:tblCellMar>
+          <w:top w:w="15" w:type="dxa"/>
+          <w:left w:w="15" w:type="dxa"/>
+          <w:bottom w:w="15" w:type="dxa"/>
+          <w:right w:w="15" w:type="dxa"/>
+        </w:tblCellMar>
+        <w:tblLook w:val="04A0" w:firstRow="1" w:lastRow="0" w:firstColumn="1" w:lastColumn="0" w:noHBand="0" w:noVBand="1"/>
+      </w:tblPr>
+      <w:tblGrid>
+        <w:gridCol w:w="982"/>
+        <w:gridCol w:w="5697"/>
+      </w:tblGrid>
+      <w:tr>
+        <w:trPr>
+          <w:trHeight w:val="1167"/>
+        </w:trPr>
+        <w:tc>
+          <w:tcPr>
+            <w:tcW w:w="982" w:type="dxa"/>
+            <w:tcBorders>
+              <w:top w:val="single" w:sz="6" w:space="0" w:color="808080"/>
+              <w:left w:val="single" w:sz="6" w:space="0" w:color="808080"/>
+              <w:bottom w:val="single" w:sz="6" w:space="0" w:color="808080"/>
+              <w:right w:val="single" w:sz="6" w:space="0" w:color="808080"/>
+            </w:tcBorders>
+            <w:tcMar>
+              <w:top w:w="20" w:type="dxa"/>
+              <w:left w:w="20" w:type="dxa"/>
+              <w:bottom w:w="20" w:type="dxa"/>
+              <w:right w:w="20" w:type="dxa"/>
+            </w:tcMar>
+            <w:hideMark/>
+          </w:tcPr>
+          <w:p>
+            <w:pPr>
+              <w:spacing w:before="240" w:after="0" w:line="240" w:lineRule="auto"/>
+              <w:jc w:val="center"/>
+              <w:rPr>
+                <w:rFonts w:ascii="Times New Roman" w:eastAsia="Times New Roman" w:hAnsi="Times New Roman" w:cs="Times New Roman"/>
+                <w:sz w:val="24"/>
+                <w:szCs w:val="24"/>
+              </w:rPr>
+            </w:pPr>
+            <w:r>
+              <w:rPr>
+                <w:rFonts w:ascii="Times New Roman" w:eastAsia="Times New Roman" w:hAnsi="Times New Roman" w:cs="Times New Roman"/>
+                <w:b/>
+                <w:bCs/>
+                <w:color w:val="000000"/>
+                <w:sz w:val="24"/>
+                <w:szCs w:val="24"/>
+              </w:rPr>
+              <w:lastRenderedPageBreak/>
+              <w:t>Phase</w:t>
+            </w:r>
+          </w:p>
+        </w:tc>
+        <w:tc>
+          <w:tcPr>
+            <w:tcW w:w="5697" w:type="dxa"/>
+            <w:tcBorders>
+              <w:top w:val="single" w:sz="6" w:space="0" w:color="808080"/>
+              <w:left w:val="single" w:sz="6" w:space="0" w:color="808080"/>
+              <w:bottom w:val="single" w:sz="6" w:space="0" w:color="808080"/>
+              <w:right w:val="single" w:sz="6" w:space="0" w:color="808080"/>
+            </w:tcBorders>
+            <w:tcMar>
+              <w:top w:w="20" w:type="dxa"/>
+              <w:left w:w="20" w:type="dxa"/>
+              <w:bottom w:w="20" w:type="dxa"/>
+              <w:right w:w="20" w:type="dxa"/>
+            </w:tcMar>
+            <w:hideMark/>
+          </w:tcPr>
+          <w:p>
+            <w:pPr>
+              <w:spacing w:before="240" w:after="0" w:line="240" w:lineRule="auto"/>
+              <w:jc w:val="center"/>
+              <w:rPr>
+                <w:rFonts w:ascii="Times New Roman" w:eastAsia="Times New Roman" w:hAnsi="Times New Roman" w:cs="Times New Roman"/>
+                <w:sz w:val="24"/>
+                <w:szCs w:val="24"/>
+              </w:rPr>
+            </w:pPr>
+            <w:r>
+              <w:rPr>
+                <w:rFonts w:ascii="Times New Roman" w:eastAsia="Times New Roman" w:hAnsi="Times New Roman" w:cs="Times New Roman"/>
+                <w:b/>
+                <w:bCs/>
+                <w:color w:val="000000"/>
+                <w:sz w:val="24"/>
+                <w:szCs w:val="24"/>
+              </w:rPr>
+              <w:t>Iteration</w:t>
+            </w:r>
+          </w:p>
+        </w:tc>
+      </w:tr>
+      <w:tr>
+        <w:trPr>
+          <w:trHeight w:val="330"/>
+        </w:trPr>
+        <w:tc>
+          <w:tcPr>
+            <w:tcW w:w="982" w:type="dxa"/>
+            <w:tcBorders>
+              <w:top w:val="single" w:sz="6" w:space="0" w:color="808080"/>
+              <w:left w:val="single" w:sz="6" w:space="0" w:color="808080"/>
+              <w:bottom w:val="single" w:sz="6" w:space="0" w:color="808080"/>
+              <w:right w:val="single" w:sz="6" w:space="0" w:color="808080"/>
+            </w:tcBorders>
+            <w:tcMar>
+              <w:top w:w="20" w:type="dxa"/>
+              <w:left w:w="20" w:type="dxa"/>
+              <w:bottom w:w="20" w:type="dxa"/>
+              <w:right w:w="20" w:type="dxa"/>
+            </w:tcMar>
+            <w:hideMark/>
+          </w:tcPr>
+          <w:p>
+            <w:pPr>
+              <w:spacing w:before="240" w:after="0" w:line="240" w:lineRule="auto"/>
+              <w:jc w:val="center"/>
+              <w:rPr>
+                <w:rFonts w:ascii="Times New Roman" w:eastAsia="Times New Roman" w:hAnsi="Times New Roman" w:cs="Times New Roman"/>
+                <w:sz w:val="24"/>
+                <w:szCs w:val="24"/>
+              </w:rPr>
+            </w:pPr>
+            <w:r>
+              <w:rPr>
+                <w:rFonts w:ascii="Times New Roman" w:eastAsia="Times New Roman" w:hAnsi="Times New Roman" w:cs="Times New Roman"/>
+                <w:color w:val="000000"/>
+                <w:sz w:val="24"/>
+                <w:szCs w:val="24"/>
+              </w:rPr>
+              <w:t>1.</w:t>
+            </w:r>
+          </w:p>
+        </w:tc>
+        <w:tc>
+          <w:tcPr>
+            <w:tcW w:w="5697" w:type="dxa"/>
+            <w:tcBorders>
+              <w:top w:val="single" w:sz="6" w:space="0" w:color="808080"/>
+              <w:left w:val="single" w:sz="6" w:space="0" w:color="808080"/>
+              <w:bottom w:val="single" w:sz="6" w:space="0" w:color="808080"/>
+              <w:right w:val="single" w:sz="6" w:space="0" w:color="808080"/>
+            </w:tcBorders>
+            <w:tcMar>
+              <w:top w:w="20" w:type="dxa"/>
+              <w:left w:w="20" w:type="dxa"/>
+              <w:bottom w:w="20" w:type="dxa"/>
+              <w:right w:w="20" w:type="dxa"/>
+            </w:tcMar>
+            <w:hideMark/>
+          </w:tcPr>
+          <w:p>
+            <w:pPr>
+              <w:spacing w:before="240" w:after="0" w:line="240" w:lineRule="auto"/>
+              <w:ind w:left="860"/>
+              <w:rPr>
+                <w:rFonts w:ascii="Times New Roman" w:eastAsia="Times New Roman" w:hAnsi="Times New Roman" w:cs="Times New Roman"/>
+                <w:sz w:val="24"/>
+                <w:szCs w:val="24"/>
+              </w:rPr>
+            </w:pPr>
+            <w:r>
+              <w:rPr>
+                <w:rFonts w:ascii="Times New Roman" w:eastAsia="Times New Roman" w:hAnsi="Times New Roman" w:cs="Times New Roman"/>
+                <w:color w:val="000000"/>
+                <w:sz w:val="24"/>
+                <w:szCs w:val="24"/>
+              </w:rPr>
+              <w:t>Phase 1 - Requirements Capture</w:t>
+            </w:r>
+          </w:p>
+        </w:tc>
+      </w:tr>
+      <w:tr>
+        <w:trPr>
+          <w:trHeight w:val="330"/>
+        </w:trPr>
+        <w:tc>
+          <w:tcPr>
+            <w:tcW w:w="982" w:type="dxa"/>
+            <w:tcBorders>
+              <w:top w:val="single" w:sz="6" w:space="0" w:color="808080"/>
+              <w:left w:val="single" w:sz="6" w:space="0" w:color="808080"/>
+              <w:bottom w:val="single" w:sz="6" w:space="0" w:color="808080"/>
+              <w:right w:val="single" w:sz="6" w:space="0" w:color="808080"/>
+            </w:tcBorders>
+            <w:tcMar>
+              <w:top w:w="20" w:type="dxa"/>
+              <w:left w:w="20" w:type="dxa"/>
+              <w:bottom w:w="20" w:type="dxa"/>
+              <w:right w:w="20" w:type="dxa"/>
+            </w:tcMar>
+            <w:hideMark/>
+          </w:tcPr>
+          <w:p>
+            <w:pPr>
+              <w:spacing w:before="240" w:after="0" w:line="240" w:lineRule="auto"/>
+              <w:jc w:val="center"/>
+              <w:rPr>
+                <w:rFonts w:ascii="Times New Roman" w:eastAsia="Times New Roman" w:hAnsi="Times New Roman" w:cs="Times New Roman"/>
+                <w:sz w:val="24"/>
+                <w:szCs w:val="24"/>
+              </w:rPr>
+            </w:pPr>
+            <w:r>
+              <w:rPr>
+                <w:rFonts w:ascii="Times New Roman" w:eastAsia="Times New Roman" w:hAnsi="Times New Roman" w:cs="Times New Roman"/>
+                <w:color w:val="000000"/>
+                <w:sz w:val="24"/>
+                <w:szCs w:val="24"/>
+              </w:rPr>
+              <w:t>2.</w:t>
+            </w:r>
+          </w:p>
+        </w:tc>
+        <w:tc>
+          <w:tcPr>
+            <w:tcW w:w="5697" w:type="dxa"/>
+            <w:tcBorders>
+              <w:top w:val="single" w:sz="6" w:space="0" w:color="808080"/>
+              <w:left w:val="single" w:sz="6" w:space="0" w:color="808080"/>
+              <w:bottom w:val="single" w:sz="6" w:space="0" w:color="808080"/>
+              <w:right w:val="single" w:sz="6" w:space="0" w:color="808080"/>
+            </w:tcBorders>
+            <w:tcMar>
+              <w:top w:w="20" w:type="dxa"/>
+              <w:left w:w="20" w:type="dxa"/>
+              <w:bottom w:w="20" w:type="dxa"/>
+              <w:right w:w="20" w:type="dxa"/>
+            </w:tcMar>
+            <w:hideMark/>
+          </w:tcPr>
+          <w:p>
+            <w:pPr>
+              <w:spacing w:before="240" w:after="0" w:line="240" w:lineRule="auto"/>
+              <w:ind w:left="860"/>
+              <w:rPr>
+                <w:rFonts w:ascii="Times New Roman" w:eastAsia="Times New Roman" w:hAnsi="Times New Roman" w:cs="Times New Roman"/>
+                <w:sz w:val="24"/>
+                <w:szCs w:val="24"/>
+              </w:rPr>
+            </w:pPr>
+            <w:r>
+              <w:rPr>
+                <w:rFonts w:ascii="Times New Roman" w:eastAsia="Times New Roman" w:hAnsi="Times New Roman" w:cs="Times New Roman"/>
+                <w:color w:val="000000"/>
+                <w:sz w:val="24"/>
+                <w:szCs w:val="24"/>
+              </w:rPr>
+              <w:t>Phase 2 - Analysis, Architectural, UI, and DB Design</w:t>
+            </w:r>
+          </w:p>
+        </w:tc>
+      </w:tr>
+      <w:tr>
+        <w:trPr>
+          <w:trHeight w:val="330"/>
+        </w:trPr>
+        <w:tc>
+          <w:tcPr>
+            <w:tcW w:w="982" w:type="dxa"/>
+            <w:tcBorders>
+              <w:top w:val="single" w:sz="6" w:space="0" w:color="808080"/>
+              <w:left w:val="single" w:sz="6" w:space="0" w:color="808080"/>
+              <w:bottom w:val="single" w:sz="6" w:space="0" w:color="808080"/>
+              <w:right w:val="single" w:sz="6" w:space="0" w:color="808080"/>
+            </w:tcBorders>
+            <w:tcMar>
+              <w:top w:w="20" w:type="dxa"/>
+              <w:left w:w="20" w:type="dxa"/>
+              <w:bottom w:w="20" w:type="dxa"/>
+              <w:right w:w="20" w:type="dxa"/>
+            </w:tcMar>
+            <w:hideMark/>
+          </w:tcPr>
+          <w:p>
+            <w:pPr>
+              <w:spacing w:before="240" w:after="0" w:line="240" w:lineRule="auto"/>
+              <w:jc w:val="center"/>
+              <w:rPr>
+                <w:rFonts w:ascii="Times New Roman" w:eastAsia="Times New Roman" w:hAnsi="Times New Roman" w:cs="Times New Roman"/>
+                <w:sz w:val="24"/>
+                <w:szCs w:val="24"/>
+              </w:rPr>
+            </w:pPr>
+            <w:r>
+              <w:rPr>
+                <w:rFonts w:ascii="Times New Roman" w:eastAsia="Times New Roman" w:hAnsi="Times New Roman" w:cs="Times New Roman"/>
+                <w:color w:val="000000"/>
+                <w:sz w:val="24"/>
+                <w:szCs w:val="24"/>
+              </w:rPr>
+              <w:t>3</w:t>
+            </w:r>
+          </w:p>
+        </w:tc>
+        <w:tc>
+          <w:tcPr>
+            <w:tcW w:w="5697" w:type="dxa"/>
+            <w:tcBorders>
+              <w:top w:val="single" w:sz="6" w:space="0" w:color="808080"/>
+              <w:left w:val="single" w:sz="6" w:space="0" w:color="808080"/>
+              <w:bottom w:val="single" w:sz="6" w:space="0" w:color="808080"/>
+              <w:right w:val="single" w:sz="6" w:space="0" w:color="808080"/>
+            </w:tcBorders>
+            <w:tcMar>
+              <w:top w:w="20" w:type="dxa"/>
+              <w:left w:w="20" w:type="dxa"/>
+              <w:bottom w:w="20" w:type="dxa"/>
+              <w:right w:w="20" w:type="dxa"/>
+            </w:tcMar>
+            <w:hideMark/>
+          </w:tcPr>
+          <w:p>
+            <w:pPr>
+              <w:spacing w:before="240" w:after="0" w:line="240" w:lineRule="auto"/>
+              <w:ind w:left="860"/>
+              <w:rPr>
+                <w:rFonts w:ascii="Times New Roman" w:eastAsia="Times New Roman" w:hAnsi="Times New Roman" w:cs="Times New Roman"/>
+                <w:sz w:val="24"/>
+                <w:szCs w:val="24"/>
+              </w:rPr>
+            </w:pPr>
+            <w:r>
+              <w:rPr>
+                <w:rFonts w:ascii="Times New Roman" w:eastAsia="Times New Roman" w:hAnsi="Times New Roman" w:cs="Times New Roman"/>
+                <w:color w:val="000000"/>
+                <w:sz w:val="24"/>
+                <w:szCs w:val="24"/>
+              </w:rPr>
+              <w:t>Phase 3 - Implementation, and Unit Testing</w:t>
+            </w:r>
+          </w:p>
+        </w:tc>
+      </w:tr>
+      <w:tr>
+        <w:trPr>
+          <w:trHeight w:val="330"/>
+        </w:trPr>
+        <w:tc>
+          <w:tcPr>
+            <w:tcW w:w="982" w:type="dxa"/>
+            <w:tcBorders>
+              <w:top w:val="single" w:sz="6" w:space="0" w:color="808080"/>
+              <w:left w:val="single" w:sz="6" w:space="0" w:color="808080"/>
+              <w:bottom w:val="single" w:sz="6" w:space="0" w:color="808080"/>
+              <w:right w:val="single" w:sz="6" w:space="0" w:color="808080"/>
+            </w:tcBorders>
+            <w:tcMar>
+              <w:top w:w="20" w:type="dxa"/>
+              <w:left w:w="20" w:type="dxa"/>
+              <w:bottom w:w="20" w:type="dxa"/>
+              <w:right w:w="20" w:type="dxa"/>
+            </w:tcMar>
+            <w:hideMark/>
+          </w:tcPr>
+          <w:p>
+            <w:pPr>
+              <w:spacing w:before="240" w:after="0" w:line="240" w:lineRule="auto"/>
+              <w:jc w:val="center"/>
+              <w:rPr>
+                <w:rFonts w:ascii="Times New Roman" w:eastAsia="Times New Roman" w:hAnsi="Times New Roman" w:cs="Times New Roman"/>
+                <w:sz w:val="24"/>
+                <w:szCs w:val="24"/>
+              </w:rPr>
+            </w:pPr>
+            <w:r>
+              <w:rPr>
+                <w:rFonts w:ascii="Times New Roman" w:eastAsia="Times New Roman" w:hAnsi="Times New Roman" w:cs="Times New Roman"/>
+                <w:color w:val="000000"/>
+                <w:sz w:val="24"/>
+                <w:szCs w:val="24"/>
+              </w:rPr>
+              <w:t>4</w:t>
+            </w:r>
+          </w:p>
+        </w:tc>
+        <w:tc>
+          <w:tcPr>
+            <w:tcW w:w="5697" w:type="dxa"/>
+            <w:tcBorders>
+              <w:top w:val="single" w:sz="6" w:space="0" w:color="808080"/>
+              <w:left w:val="single" w:sz="6" w:space="0" w:color="808080"/>
+              <w:bottom w:val="single" w:sz="6" w:space="0" w:color="808080"/>
+              <w:right w:val="single" w:sz="6" w:space="0" w:color="808080"/>
+            </w:tcBorders>
+            <w:tcMar>
+              <w:top w:w="20" w:type="dxa"/>
+              <w:left w:w="20" w:type="dxa"/>
+              <w:bottom w:w="20" w:type="dxa"/>
+              <w:right w:w="20" w:type="dxa"/>
+            </w:tcMar>
+            <w:hideMark/>
+          </w:tcPr>
+          <w:p>
+            <w:pPr>
+              <w:spacing w:before="240" w:after="0" w:line="240" w:lineRule="auto"/>
+              <w:ind w:left="860"/>
+              <w:rPr>
+                <w:rFonts w:ascii="Times New Roman" w:eastAsia="Times New Roman" w:hAnsi="Times New Roman" w:cs="Times New Roman"/>
+                <w:sz w:val="24"/>
+                <w:szCs w:val="24"/>
+              </w:rPr>
+            </w:pPr>
+            <w:r>
+              <w:rPr>
+                <w:rFonts w:ascii="Times New Roman" w:eastAsia="Times New Roman" w:hAnsi="Times New Roman" w:cs="Times New Roman"/>
+                <w:color w:val="000000"/>
+                <w:sz w:val="24"/>
+                <w:szCs w:val="24"/>
+              </w:rPr>
+              <w:t>Phase 4 - More Implementation and Testing</w:t>
+            </w:r>
+          </w:p>
+        </w:tc>
+      </w:tr>
+    </w:tbl>
+    <w:p>
+      <w:pPr>
+        <w:spacing w:before="240" w:after="240" w:line="240" w:lineRule="auto"/>
+        <w:rPr>
+          <w:rFonts w:ascii="Times New Roman" w:eastAsia="Times New Roman" w:hAnsi="Times New Roman" w:cs="Times New Roman"/>
+          <w:sz w:val="24"/>
+          <w:szCs w:val="24"/>
+        </w:rPr>
+      </w:pPr>
+      <w:r>
+        <w:rPr>
+          <w:rFonts w:ascii="Arial" w:eastAsia="Times New Roman" w:hAnsi="Arial" w:cs="Arial"/>
+          <w:color w:val="000000"/>
+          <w:sz w:val="24"/>
+          <w:szCs w:val="24"/>
+        </w:rPr>
+        <w:t> </w:t>
+      </w:r>
+    </w:p>
+    <w:p>
+      <w:pPr>
+        <w:spacing w:before="240" w:after="240" w:line="240" w:lineRule="auto"/>
+        <w:rPr>
+          <w:rFonts w:ascii="Times New Roman" w:eastAsia="Times New Roman" w:hAnsi="Times New Roman" w:cs="Times New Roman"/>
+          <w:sz w:val="24"/>
+          <w:szCs w:val="24"/>
+        </w:rPr>
+      </w:pPr>
+      <w:r>
+        <w:rPr>
+          <w:rFonts w:ascii="Arial" w:eastAsia="Times New Roman" w:hAnsi="Arial" w:cs="Arial"/>
+          <w:color w:val="000000"/>
+          <w:sz w:val="24"/>
+          <w:szCs w:val="24"/>
+        </w:rPr>
+        <w:t>We will use Unified Modeling Language (UML) to document user goals, structural concepts, component interactions, and behaviors.</w:t>
+      </w:r>
+    </w:p>
+    <w:p>
+      <w:pPr>
+        <w:spacing w:before="240" w:after="240" w:line="240" w:lineRule="auto"/>
+        <w:rPr>
+          <w:rFonts w:ascii="Times New Roman" w:eastAsia="Times New Roman" w:hAnsi="Times New Roman" w:cs="Times New Roman"/>
+          <w:sz w:val="24"/>
+          <w:szCs w:val="24"/>
+        </w:rPr>
+      </w:pPr>
+      <w:r>
+        <w:rPr>
+          <w:rFonts w:ascii="Arial" w:eastAsia="Times New Roman" w:hAnsi="Arial" w:cs="Arial"/>
           <w:b/>
           <w:bCs/>
-        </w:rPr>
-      </w:pPr>
-      <w:r>
-        <w:rPr>
+          <w:color w:val="000000"/>
+          <w:sz w:val="24"/>
+          <w:szCs w:val="24"/>
+        </w:rPr>
+        <w:t xml:space="preserve">Communication Information: </w:t>
+      </w:r>
+      <w:r>
+        <w:rPr>
+          <w:rFonts w:ascii="Arial" w:eastAsia="Times New Roman" w:hAnsi="Arial" w:cs="Arial"/>
+          <w:color w:val="000000"/>
+          <w:sz w:val="24"/>
+          <w:szCs w:val="24"/>
+        </w:rPr>
+        <w:t>Our team will be meeting through discord every Monday, Wednesday, and Friday from 12:20 – 1:00 to discuss how the project is going as well as any concerns someone might have. This is also when new tasks will be assigned.</w:t>
+      </w:r>
+    </w:p>
+    <w:p>
+      <w:pPr>
+        <w:spacing w:before="240" w:after="240" w:line="240" w:lineRule="auto"/>
+        <w:rPr>
+          <w:rFonts w:ascii="Times New Roman" w:eastAsia="Times New Roman" w:hAnsi="Times New Roman" w:cs="Times New Roman"/>
+          <w:sz w:val="24"/>
+          <w:szCs w:val="24"/>
+        </w:rPr>
+      </w:pPr>
+      <w:r>
+        <w:rPr>
+          <w:rFonts w:ascii="Arial" w:eastAsia="Times New Roman" w:hAnsi="Arial" w:cs="Arial"/>
+          <w:color w:val="000000"/>
+          <w:sz w:val="24"/>
+          <w:szCs w:val="24"/>
+        </w:rPr>
+        <w:t>Discord – Main channel for communication. Used for group calls, file sharing, and other collaborative activities.</w:t>
+      </w:r>
+    </w:p>
+    <w:p>
+      <w:pPr>
+        <w:spacing w:before="240" w:after="240" w:line="240" w:lineRule="auto"/>
+        <w:rPr>
+          <w:rFonts w:ascii="Times New Roman" w:eastAsia="Times New Roman" w:hAnsi="Times New Roman" w:cs="Times New Roman"/>
+          <w:sz w:val="24"/>
+          <w:szCs w:val="24"/>
+        </w:rPr>
+      </w:pPr>
+      <w:r>
+        <w:rPr>
+          <w:rFonts w:ascii="Arial" w:eastAsia="Times New Roman" w:hAnsi="Arial" w:cs="Arial"/>
+          <w:color w:val="000000"/>
+          <w:sz w:val="24"/>
+          <w:szCs w:val="24"/>
+        </w:rPr>
+        <w:t>Google Drive – Storage for files needing collaborative efforts.</w:t>
+      </w:r>
+    </w:p>
+    <w:p>
+      <w:pPr>
+        <w:spacing w:before="240" w:after="240" w:line="240" w:lineRule="auto"/>
+        <w:rPr>
+          <w:rFonts w:ascii="Times New Roman" w:eastAsia="Times New Roman" w:hAnsi="Times New Roman" w:cs="Times New Roman"/>
+          <w:sz w:val="24"/>
+          <w:szCs w:val="24"/>
+        </w:rPr>
+      </w:pPr>
+      <w:r>
+        <w:rPr>
+          <w:rFonts w:ascii="Arial" w:eastAsia="Times New Roman" w:hAnsi="Arial" w:cs="Arial"/>
+          <w:color w:val="000000"/>
+          <w:sz w:val="24"/>
+          <w:szCs w:val="24"/>
+        </w:rPr>
+        <w:t>GitHub – Formal repository used for submissions, version control, data tracking, and communication with Professor Dan Watson.</w:t>
+      </w:r>
+    </w:p>
+    <w:p>
+      <w:pPr>
+        <w:spacing w:before="240" w:after="240" w:line="240" w:lineRule="auto"/>
+        <w:rPr>
+          <w:rFonts w:ascii="Times New Roman" w:eastAsia="Times New Roman" w:hAnsi="Times New Roman" w:cs="Times New Roman"/>
+          <w:sz w:val="24"/>
+          <w:szCs w:val="24"/>
+        </w:rPr>
+      </w:pPr>
+      <w:r>
+        <w:rPr>
+          <w:rFonts w:ascii="Arial" w:eastAsia="Times New Roman" w:hAnsi="Arial" w:cs="Arial"/>
           <w:b/>
           <w:bCs/>
-        </w:rPr>
-        <w:t xml:space="preserve">Software Development Process: </w:t>
-      </w:r>
-    </w:p>
-    <w:p>
-      <w:r>
-        <w:rPr>
+          <w:color w:val="000000"/>
+          <w:sz w:val="24"/>
+          <w:szCs w:val="24"/>
+        </w:rPr>
+        <w:t>Risk Analysis:</w:t>
+      </w:r>
+    </w:p>
+    <w:p>
+      <w:pPr>
+        <w:spacing w:before="240" w:after="240" w:line="240" w:lineRule="auto"/>
+        <w:rPr>
+          <w:rFonts w:ascii="Times New Roman" w:eastAsia="Times New Roman" w:hAnsi="Times New Roman" w:cs="Times New Roman"/>
+          <w:sz w:val="24"/>
+          <w:szCs w:val="24"/>
+        </w:rPr>
+      </w:pPr>
+      <w:r>
+        <w:rPr>
+          <w:rFonts w:ascii="Arial" w:eastAsia="Times New Roman" w:hAnsi="Arial" w:cs="Arial"/>
           <w:b/>
           <w:bCs/>
-        </w:rPr>
-        <w:t xml:space="preserve">Communication Information: </w:t>
-      </w:r>
-      <w:r>
-        <w:t>Our team will be meeting through discord every Monday, Wednesday, and Friday from 12:20 – 1:00 to discuss how the project is going as well as any concerns someone might have. This is also when new tasks will be assigned.</w:t>
-      </w:r>
-    </w:p>
-    <w:p>
-      <w:pPr>
-        <w:rPr>
-          <w:b/>
-          <w:bCs/>
-        </w:rPr>
-      </w:pPr>
-      <w:r>
-        <w:rPr>
-          <w:b/>
-          <w:bCs/>
-        </w:rPr>
-        <w:t xml:space="preserve">Risk Analysis: </w:t>
-      </w:r>
-    </w:p>
-    <w:p>
-      <w:pPr>
-        <w:rPr>
-          <w:b/>
-          <w:bCs/>
-        </w:rPr>
-      </w:pPr>
-      <w:r>
-        <w:rPr>
-          <w:b/>
-          <w:bCs/>
-        </w:rPr>
-        <w:t xml:space="preserve">Please see the ReadMe.md file for the configuration management plan. </w:t>
-      </w:r>
-    </w:p>
+          <w:color w:val="000000"/>
+          <w:sz w:val="24"/>
+          <w:szCs w:val="24"/>
+        </w:rPr>
+        <w:t>Please see the ReadMe.md file for the configuration management plan. </w:t>
+      </w:r>
+    </w:p>
+    <w:p/>
     <w:sectPr>
       <w:pgSz w:w="12240" w:h="15840"/>
       <w:pgMar w:top="1440" w:right="1440" w:bottom="1440" w:left="1440" w:header="720" w:footer="720" w:gutter="0"/>
@@ -754,6 +1557,22 @@
     <w:semiHidden/>
     <w:unhideWhenUsed/>
   </w:style>
+  <w:style w:type="paragraph" w:styleId="NormalWeb">
+    <w:name w:val="Normal (Web)"/>
+    <w:basedOn w:val="Normal"/>
+    <w:uiPriority w:val="99"/>
+    <w:semiHidden/>
+    <w:unhideWhenUsed/>
+    <w:rsid w:val="00E914ED"/>
+    <w:pPr>
+      <w:spacing w:before="100" w:beforeAutospacing="1" w:after="100" w:afterAutospacing="1" w:line="240" w:lineRule="auto"/>
+    </w:pPr>
+    <w:rPr>
+      <w:rFonts w:ascii="Times New Roman" w:eastAsia="Times New Roman" w:hAnsi="Times New Roman" w:cs="Times New Roman"/>
+      <w:sz w:val="24"/>
+      <w:szCs w:val="24"/>
+    </w:rPr>
+  </w:style>
 </w:styles>
 </file>
 

</xml_diff>